<commit_message>
Shorten the height of the figure
</commit_message>
<xml_diff>
--- a/Framework.docx
+++ b/Framework.docx
@@ -18,7 +18,341 @@
             <v:stroke joinstyle="miter"/>
             <v:path gradientshapeok="t" o:connecttype="rect"/>
           </v:shapetype>
-          <v:shape id="_x0000_s1029" type="#_x0000_t109" style="position:absolute;margin-left:230pt;margin-top:5.25pt;width:79pt;height:28.85pt;z-index:251661312">
+          <v:shape id="_x0000_s1026" type="#_x0000_t109" style="position:absolute;margin-left:138pt;margin-top:-3pt;width:209.25pt;height:174pt;z-index:251646464"/>
+        </w:pict>
+      </w:r>
+      <w:r>
+        <w:rPr>
+          <w:noProof/>
+          <w:lang w:eastAsia="el-GR"/>
+        </w:rPr>
+        <w:pict>
+          <v:shape id="_x0000_s1027" type="#_x0000_t109" style="position:absolute;margin-left:1pt;margin-top:-3pt;width:31pt;height:174pt;z-index:251644416">
+            <v:textbox style="mso-next-textbox:#_x0000_s1027">
+              <w:txbxContent>
+                <w:p>
+                  <w:pPr>
+                    <w:jc w:val="center"/>
+                    <w:rPr>
+                      <w:sz w:val="24"/>
+                      <w:szCs w:val="24"/>
+                      <w:lang w:val="en-US"/>
+                    </w:rPr>
+                  </w:pPr>
+                  <w:r>
+                    <w:rPr>
+                      <w:sz w:val="24"/>
+                      <w:szCs w:val="24"/>
+                      <w:lang w:val="en-US"/>
+                    </w:rPr>
+                    <w:t>W</w:t>
+                  </w:r>
+                </w:p>
+                <w:p>
+                  <w:pPr>
+                    <w:jc w:val="center"/>
+                    <w:rPr>
+                      <w:sz w:val="24"/>
+                      <w:szCs w:val="24"/>
+                      <w:lang w:val="en-US"/>
+                    </w:rPr>
+                  </w:pPr>
+                  <w:r>
+                    <w:rPr>
+                      <w:sz w:val="24"/>
+                      <w:szCs w:val="24"/>
+                      <w:lang w:val="en-US"/>
+                    </w:rPr>
+                    <w:t>E</w:t>
+                  </w:r>
+                </w:p>
+                <w:p>
+                  <w:pPr>
+                    <w:jc w:val="center"/>
+                    <w:rPr>
+                      <w:sz w:val="24"/>
+                      <w:szCs w:val="24"/>
+                      <w:lang w:val="en-US"/>
+                    </w:rPr>
+                  </w:pPr>
+                  <w:r>
+                    <w:rPr>
+                      <w:sz w:val="24"/>
+                      <w:szCs w:val="24"/>
+                      <w:lang w:val="en-US"/>
+                    </w:rPr>
+                    <w:t>B</w:t>
+                  </w:r>
+                </w:p>
+                <w:p>
+                  <w:pPr>
+                    <w:jc w:val="center"/>
+                    <w:rPr>
+                      <w:sz w:val="24"/>
+                      <w:szCs w:val="24"/>
+                      <w:lang w:val="en-US"/>
+                    </w:rPr>
+                  </w:pPr>
+                </w:p>
+                <w:p>
+                  <w:pPr>
+                    <w:jc w:val="center"/>
+                    <w:rPr>
+                      <w:sz w:val="24"/>
+                      <w:szCs w:val="24"/>
+                      <w:lang w:val="en-US"/>
+                    </w:rPr>
+                  </w:pPr>
+                  <w:r>
+                    <w:rPr>
+                      <w:sz w:val="24"/>
+                      <w:szCs w:val="24"/>
+                      <w:lang w:val="en-US"/>
+                    </w:rPr>
+                    <w:t>S</w:t>
+                  </w:r>
+                </w:p>
+                <w:p>
+                  <w:pPr>
+                    <w:jc w:val="center"/>
+                    <w:rPr>
+                      <w:sz w:val="24"/>
+                      <w:szCs w:val="24"/>
+                      <w:lang w:val="en-US"/>
+                    </w:rPr>
+                  </w:pPr>
+                  <w:r>
+                    <w:rPr>
+                      <w:sz w:val="24"/>
+                      <w:szCs w:val="24"/>
+                      <w:lang w:val="en-US"/>
+                    </w:rPr>
+                    <w:t>E</w:t>
+                  </w:r>
+                </w:p>
+                <w:p>
+                  <w:pPr>
+                    <w:jc w:val="center"/>
+                    <w:rPr>
+                      <w:sz w:val="24"/>
+                      <w:szCs w:val="24"/>
+                      <w:lang w:val="en-US"/>
+                    </w:rPr>
+                  </w:pPr>
+                  <w:r>
+                    <w:rPr>
+                      <w:sz w:val="24"/>
+                      <w:szCs w:val="24"/>
+                      <w:lang w:val="en-US"/>
+                    </w:rPr>
+                    <w:t>R</w:t>
+                  </w:r>
+                </w:p>
+                <w:p>
+                  <w:pPr>
+                    <w:jc w:val="center"/>
+                    <w:rPr>
+                      <w:sz w:val="24"/>
+                      <w:szCs w:val="24"/>
+                      <w:lang w:val="en-US"/>
+                    </w:rPr>
+                  </w:pPr>
+                  <w:r>
+                    <w:rPr>
+                      <w:sz w:val="24"/>
+                      <w:szCs w:val="24"/>
+                      <w:lang w:val="en-US"/>
+                    </w:rPr>
+                    <w:t>V</w:t>
+                  </w:r>
+                </w:p>
+                <w:p>
+                  <w:pPr>
+                    <w:jc w:val="center"/>
+                    <w:rPr>
+                      <w:sz w:val="24"/>
+                      <w:szCs w:val="24"/>
+                      <w:lang w:val="en-US"/>
+                    </w:rPr>
+                  </w:pPr>
+                  <w:r>
+                    <w:rPr>
+                      <w:sz w:val="24"/>
+                      <w:szCs w:val="24"/>
+                      <w:lang w:val="en-US"/>
+                    </w:rPr>
+                    <w:t>I</w:t>
+                  </w:r>
+                </w:p>
+                <w:p>
+                  <w:pPr>
+                    <w:jc w:val="center"/>
+                    <w:rPr>
+                      <w:sz w:val="24"/>
+                      <w:szCs w:val="24"/>
+                      <w:lang w:val="en-US"/>
+                    </w:rPr>
+                  </w:pPr>
+                  <w:r>
+                    <w:rPr>
+                      <w:sz w:val="24"/>
+                      <w:szCs w:val="24"/>
+                      <w:lang w:val="en-US"/>
+                    </w:rPr>
+                    <w:t>C</w:t>
+                  </w:r>
+                </w:p>
+                <w:p>
+                  <w:pPr>
+                    <w:jc w:val="center"/>
+                    <w:rPr>
+                      <w:sz w:val="24"/>
+                      <w:szCs w:val="24"/>
+                      <w:lang w:val="en-US"/>
+                    </w:rPr>
+                  </w:pPr>
+                  <w:r>
+                    <w:rPr>
+                      <w:sz w:val="24"/>
+                      <w:szCs w:val="24"/>
+                      <w:lang w:val="en-US"/>
+                    </w:rPr>
+                    <w:t>E</w:t>
+                  </w:r>
+                </w:p>
+              </w:txbxContent>
+            </v:textbox>
+          </v:shape>
+        </w:pict>
+      </w:r>
+      <w:r>
+        <w:rPr>
+          <w:noProof/>
+          <w:lang w:eastAsia="el-GR"/>
+        </w:rPr>
+        <w:pict>
+          <v:shape id="_x0000_s1028" type="#_x0000_t109" style="position:absolute;margin-left:32pt;margin-top:-3pt;width:35pt;height:174pt;z-index:251645440">
+            <v:textbox style="mso-next-textbox:#_x0000_s1028">
+              <w:txbxContent>
+                <w:p>
+                  <w:pPr>
+                    <w:rPr>
+                      <w:b/>
+                      <w:sz w:val="40"/>
+                      <w:szCs w:val="40"/>
+                      <w:lang w:val="en-US"/>
+                    </w:rPr>
+                  </w:pPr>
+                </w:p>
+                <w:p>
+                  <w:pPr>
+                    <w:rPr>
+                      <w:b/>
+                      <w:sz w:val="20"/>
+                      <w:szCs w:val="20"/>
+                      <w:lang w:val="en-US"/>
+                    </w:rPr>
+                  </w:pPr>
+                </w:p>
+                <w:p>
+                  <w:pPr>
+                    <w:jc w:val="center"/>
+                    <w:rPr>
+                      <w:b/>
+                      <w:sz w:val="40"/>
+                      <w:szCs w:val="40"/>
+                      <w:lang w:val="en-US"/>
+                    </w:rPr>
+                  </w:pPr>
+                  <w:r>
+                    <w:rPr>
+                      <w:b/>
+                      <w:sz w:val="40"/>
+                      <w:szCs w:val="40"/>
+                      <w:lang w:val="en-US"/>
+                    </w:rPr>
+                    <w:t>W</w:t>
+                  </w:r>
+                </w:p>
+                <w:p>
+                  <w:pPr>
+                    <w:jc w:val="center"/>
+                    <w:rPr>
+                      <w:b/>
+                      <w:sz w:val="40"/>
+                      <w:szCs w:val="40"/>
+                      <w:lang w:val="en-US"/>
+                    </w:rPr>
+                  </w:pPr>
+                  <w:r>
+                    <w:rPr>
+                      <w:b/>
+                      <w:sz w:val="40"/>
+                      <w:szCs w:val="40"/>
+                      <w:lang w:val="en-US"/>
+                    </w:rPr>
+                    <w:t>S</w:t>
+                  </w:r>
+                </w:p>
+                <w:p>
+                  <w:pPr>
+                    <w:jc w:val="center"/>
+                    <w:rPr>
+                      <w:b/>
+                      <w:sz w:val="40"/>
+                      <w:szCs w:val="40"/>
+                      <w:lang w:val="en-US"/>
+                    </w:rPr>
+                  </w:pPr>
+                  <w:r>
+                    <w:rPr>
+                      <w:b/>
+                      <w:sz w:val="40"/>
+                      <w:szCs w:val="40"/>
+                      <w:lang w:val="en-US"/>
+                    </w:rPr>
+                    <w:t>D</w:t>
+                  </w:r>
+                </w:p>
+                <w:p>
+                  <w:pPr>
+                    <w:jc w:val="center"/>
+                    <w:rPr>
+                      <w:b/>
+                      <w:sz w:val="40"/>
+                      <w:szCs w:val="40"/>
+                      <w:lang w:val="en-US"/>
+                    </w:rPr>
+                  </w:pPr>
+                  <w:r>
+                    <w:rPr>
+                      <w:b/>
+                      <w:sz w:val="40"/>
+                      <w:szCs w:val="40"/>
+                      <w:lang w:val="en-US"/>
+                    </w:rPr>
+                    <w:t>L</w:t>
+                  </w:r>
+                </w:p>
+                <w:p>
+                  <w:pPr>
+                    <w:rPr>
+                      <w:lang w:val="en-US"/>
+                    </w:rPr>
+                  </w:pPr>
+                </w:p>
+              </w:txbxContent>
+            </v:textbox>
+          </v:shape>
+        </w:pict>
+      </w:r>
+      <w:r>
+        <w:rPr>
+          <w:noProof/>
+          <w:lang w:eastAsia="el-GR"/>
+        </w:rPr>
+        <w:pict>
+          <v:shape id="_x0000_s1029" type="#_x0000_t109" style="position:absolute;margin-left:230pt;margin-top:5.25pt;width:79pt;height:28.85pt;z-index:251647488">
             <v:textbox style="mso-next-textbox:#_x0000_s1029">
               <w:txbxContent>
                 <w:p>
@@ -30,8 +364,6 @@
                       <w:lang w:val="en-US"/>
                     </w:rPr>
                   </w:pPr>
-                  <w:proofErr w:type="spellStart"/>
-                  <w:proofErr w:type="gramStart"/>
                   <w:r>
                     <w:rPr>
                       <w:sz w:val="28"/>
@@ -40,8 +372,6 @@
                     </w:rPr>
                     <w:t>xmerl</w:t>
                   </w:r>
-                  <w:proofErr w:type="spellEnd"/>
-                  <w:proofErr w:type="gramEnd"/>
                 </w:p>
               </w:txbxContent>
             </v:textbox>
@@ -51,15 +381,15 @@
       <w:r>
         <w:rPr>
           <w:noProof/>
-          <w:lang w:val="en-US"/>
+          <w:lang w:eastAsia="el-GR"/>
         </w:rPr>
         <w:pict>
           <v:shapetype id="_x0000_t202" coordsize="21600,21600" o:spt="202" path="m,l,21600r21600,l21600,xe">
             <v:stroke joinstyle="miter"/>
             <v:path gradientshapeok="t" o:connecttype="rect"/>
           </v:shapetype>
-          <v:shape id="_x0000_s1040" type="#_x0000_t202" style="position:absolute;margin-left:171.5pt;margin-top:5.25pt;width:42.65pt;height:20.65pt;z-index:251672576;mso-height-percent:200;mso-height-percent:200;mso-width-relative:margin;mso-height-relative:margin" filled="f" stroked="f">
-            <v:textbox style="mso-next-textbox:#_x0000_s1040;mso-fit-shape-to-text:t">
+          <v:shape id="_x0000_s1030" type="#_x0000_t202" style="position:absolute;margin-left:171.5pt;margin-top:5.25pt;width:42.65pt;height:139.55pt;z-index:251652608" filled="f" stroked="f">
+            <v:textbox style="mso-next-textbox:#_x0000_s1030;mso-fit-shape-to-text:t">
               <w:txbxContent>
                 <w:p>
                   <w:r>
@@ -80,16 +410,7 @@
           <w:lang w:eastAsia="el-GR"/>
         </w:rPr>
         <w:pict>
-          <v:shape id="_x0000_s1028" type="#_x0000_t109" style="position:absolute;margin-left:138pt;margin-top:-3pt;width:209.25pt;height:214.4pt;z-index:251660288"/>
-        </w:pict>
-      </w:r>
-      <w:r>
-        <w:rPr>
-          <w:noProof/>
-          <w:lang w:val="en-US"/>
-        </w:rPr>
-        <w:pict>
-          <v:shape id="_x0000_s1058" type="#_x0000_t202" style="position:absolute;margin-left:70.2pt;margin-top:0;width:64.8pt;height:20.65pt;z-index:251689984;mso-height-percent:200;mso-height-percent:200;mso-width-relative:margin;mso-height-relative:margin" filled="f" stroked="f">
+          <v:shape id="_x0000_s1031" type="#_x0000_t202" style="position:absolute;margin-left:70.2pt;margin-top:0;width:64.8pt;height:139.55pt;z-index:251657728" filled="f" stroked="f">
             <v:textbox style="mso-fit-shape-to-text:t">
               <w:txbxContent>
                 <w:p>
@@ -99,351 +420,12 @@
                       <w:lang w:val="en-US"/>
                     </w:rPr>
                   </w:pPr>
-                  <w:proofErr w:type="spellStart"/>
-                  <w:proofErr w:type="gramStart"/>
                   <w:r>
                     <w:rPr>
                       <w:lang w:val="en-US"/>
                     </w:rPr>
                     <w:t>getURI</w:t>
                   </w:r>
-                  <w:proofErr w:type="spellEnd"/>
-                  <w:proofErr w:type="gramEnd"/>
-                </w:p>
-              </w:txbxContent>
-            </v:textbox>
-          </v:shape>
-        </w:pict>
-      </w:r>
-      <w:r>
-        <w:rPr>
-          <w:noProof/>
-          <w:lang w:eastAsia="el-GR"/>
-        </w:rPr>
-        <w:pict>
-          <v:shape id="_x0000_s1026" type="#_x0000_t109" style="position:absolute;margin-left:1pt;margin-top:-3pt;width:31pt;height:214.4pt;z-index:251658240">
-            <v:textbox style="mso-next-textbox:#_x0000_s1026">
-              <w:txbxContent>
-                <w:p>
-                  <w:pPr>
-                    <w:jc w:val="center"/>
-                    <w:rPr>
-                      <w:sz w:val="30"/>
-                      <w:szCs w:val="30"/>
-                      <w:lang w:val="en-US"/>
-                    </w:rPr>
-                  </w:pPr>
-                  <w:r>
-                    <w:rPr>
-                      <w:sz w:val="30"/>
-                      <w:szCs w:val="30"/>
-                      <w:lang w:val="en-US"/>
-                    </w:rPr>
-                    <w:t>W</w:t>
-                  </w:r>
-                </w:p>
-                <w:p>
-                  <w:pPr>
-                    <w:jc w:val="center"/>
-                    <w:rPr>
-                      <w:sz w:val="30"/>
-                      <w:szCs w:val="30"/>
-                      <w:lang w:val="en-US"/>
-                    </w:rPr>
-                  </w:pPr>
-                  <w:r>
-                    <w:rPr>
-                      <w:sz w:val="30"/>
-                      <w:szCs w:val="30"/>
-                      <w:lang w:val="en-US"/>
-                    </w:rPr>
-                    <w:t>E</w:t>
-                  </w:r>
-                </w:p>
-                <w:p>
-                  <w:pPr>
-                    <w:jc w:val="center"/>
-                    <w:rPr>
-                      <w:sz w:val="30"/>
-                      <w:szCs w:val="30"/>
-                      <w:lang w:val="en-US"/>
-                    </w:rPr>
-                  </w:pPr>
-                  <w:r>
-                    <w:rPr>
-                      <w:sz w:val="30"/>
-                      <w:szCs w:val="30"/>
-                      <w:lang w:val="en-US"/>
-                    </w:rPr>
-                    <w:t>B</w:t>
-                  </w:r>
-                </w:p>
-                <w:p>
-                  <w:pPr>
-                    <w:jc w:val="center"/>
-                    <w:rPr>
-                      <w:sz w:val="30"/>
-                      <w:szCs w:val="30"/>
-                      <w:lang w:val="en-US"/>
-                    </w:rPr>
-                  </w:pPr>
-                </w:p>
-                <w:p>
-                  <w:pPr>
-                    <w:jc w:val="center"/>
-                    <w:rPr>
-                      <w:sz w:val="30"/>
-                      <w:szCs w:val="30"/>
-                      <w:lang w:val="en-US"/>
-                    </w:rPr>
-                  </w:pPr>
-                  <w:r>
-                    <w:rPr>
-                      <w:sz w:val="30"/>
-                      <w:szCs w:val="30"/>
-                      <w:lang w:val="en-US"/>
-                    </w:rPr>
-                    <w:t>S</w:t>
-                  </w:r>
-                </w:p>
-                <w:p>
-                  <w:pPr>
-                    <w:jc w:val="center"/>
-                    <w:rPr>
-                      <w:sz w:val="30"/>
-                      <w:szCs w:val="30"/>
-                      <w:lang w:val="en-US"/>
-                    </w:rPr>
-                  </w:pPr>
-                  <w:r>
-                    <w:rPr>
-                      <w:sz w:val="30"/>
-                      <w:szCs w:val="30"/>
-                      <w:lang w:val="en-US"/>
-                    </w:rPr>
-                    <w:t>E</w:t>
-                  </w:r>
-                </w:p>
-                <w:p>
-                  <w:pPr>
-                    <w:jc w:val="center"/>
-                    <w:rPr>
-                      <w:sz w:val="30"/>
-                      <w:szCs w:val="30"/>
-                      <w:lang w:val="en-US"/>
-                    </w:rPr>
-                  </w:pPr>
-                  <w:r>
-                    <w:rPr>
-                      <w:sz w:val="30"/>
-                      <w:szCs w:val="30"/>
-                      <w:lang w:val="en-US"/>
-                    </w:rPr>
-                    <w:t>R</w:t>
-                  </w:r>
-                </w:p>
-                <w:p>
-                  <w:pPr>
-                    <w:jc w:val="center"/>
-                    <w:rPr>
-                      <w:sz w:val="30"/>
-                      <w:szCs w:val="30"/>
-                      <w:lang w:val="en-US"/>
-                    </w:rPr>
-                  </w:pPr>
-                  <w:r>
-                    <w:rPr>
-                      <w:sz w:val="30"/>
-                      <w:szCs w:val="30"/>
-                      <w:lang w:val="en-US"/>
-                    </w:rPr>
-                    <w:t>V</w:t>
-                  </w:r>
-                </w:p>
-                <w:p>
-                  <w:pPr>
-                    <w:jc w:val="center"/>
-                    <w:rPr>
-                      <w:sz w:val="30"/>
-                      <w:szCs w:val="30"/>
-                      <w:lang w:val="en-US"/>
-                    </w:rPr>
-                  </w:pPr>
-                  <w:r>
-                    <w:rPr>
-                      <w:sz w:val="30"/>
-                      <w:szCs w:val="30"/>
-                      <w:lang w:val="en-US"/>
-                    </w:rPr>
-                    <w:t>I</w:t>
-                  </w:r>
-                </w:p>
-                <w:p>
-                  <w:pPr>
-                    <w:jc w:val="center"/>
-                    <w:rPr>
-                      <w:sz w:val="30"/>
-                      <w:szCs w:val="30"/>
-                      <w:lang w:val="en-US"/>
-                    </w:rPr>
-                  </w:pPr>
-                  <w:r>
-                    <w:rPr>
-                      <w:sz w:val="30"/>
-                      <w:szCs w:val="30"/>
-                      <w:lang w:val="en-US"/>
-                    </w:rPr>
-                    <w:t>C</w:t>
-                  </w:r>
-                </w:p>
-                <w:p>
-                  <w:pPr>
-                    <w:jc w:val="center"/>
-                    <w:rPr>
-                      <w:sz w:val="30"/>
-                      <w:szCs w:val="30"/>
-                      <w:lang w:val="en-US"/>
-                    </w:rPr>
-                  </w:pPr>
-                  <w:r>
-                    <w:rPr>
-                      <w:sz w:val="30"/>
-                      <w:szCs w:val="30"/>
-                      <w:lang w:val="en-US"/>
-                    </w:rPr>
-                    <w:t>E</w:t>
-                  </w:r>
-                </w:p>
-              </w:txbxContent>
-            </v:textbox>
-          </v:shape>
-        </w:pict>
-      </w:r>
-      <w:r>
-        <w:rPr>
-          <w:noProof/>
-          <w:lang w:eastAsia="el-GR"/>
-        </w:rPr>
-        <w:pict>
-          <v:shape id="_x0000_s1027" type="#_x0000_t109" style="position:absolute;margin-left:32pt;margin-top:-3pt;width:35pt;height:214.4pt;z-index:251659264">
-            <v:textbox style="mso-next-textbox:#_x0000_s1027">
-              <w:txbxContent>
-                <w:p>
-                  <w:pPr>
-                    <w:rPr>
-                      <w:b/>
-                      <w:sz w:val="40"/>
-                      <w:szCs w:val="40"/>
-                      <w:lang w:val="en-US"/>
-                    </w:rPr>
-                  </w:pPr>
-                </w:p>
-                <w:p>
-                  <w:pPr>
-                    <w:rPr>
-                      <w:b/>
-                      <w:sz w:val="20"/>
-                      <w:szCs w:val="20"/>
-                      <w:lang w:val="en-US"/>
-                    </w:rPr>
-                  </w:pPr>
-                </w:p>
-                <w:p>
-                  <w:pPr>
-                    <w:rPr>
-                      <w:b/>
-                      <w:sz w:val="20"/>
-                      <w:szCs w:val="20"/>
-                      <w:lang w:val="en-US"/>
-                    </w:rPr>
-                  </w:pPr>
-                </w:p>
-                <w:p>
-                  <w:pPr>
-                    <w:jc w:val="center"/>
-                    <w:rPr>
-                      <w:b/>
-                      <w:sz w:val="40"/>
-                      <w:szCs w:val="40"/>
-                      <w:lang w:val="en-US"/>
-                    </w:rPr>
-                  </w:pPr>
-                  <w:r>
-                    <w:rPr>
-                      <w:b/>
-                      <w:sz w:val="40"/>
-                      <w:szCs w:val="40"/>
-                      <w:lang w:val="en-US"/>
-                    </w:rPr>
-                    <w:t>W</w:t>
-                  </w:r>
-                </w:p>
-                <w:p>
-                  <w:pPr>
-                    <w:jc w:val="center"/>
-                    <w:rPr>
-                      <w:b/>
-                      <w:sz w:val="40"/>
-                      <w:szCs w:val="40"/>
-                      <w:lang w:val="en-US"/>
-                    </w:rPr>
-                  </w:pPr>
-                  <w:r>
-                    <w:rPr>
-                      <w:b/>
-                      <w:sz w:val="40"/>
-                      <w:szCs w:val="40"/>
-                      <w:lang w:val="en-US"/>
-                    </w:rPr>
-                    <w:t>S</w:t>
-                  </w:r>
-                </w:p>
-                <w:p>
-                  <w:pPr>
-                    <w:jc w:val="center"/>
-                    <w:rPr>
-                      <w:b/>
-                      <w:sz w:val="40"/>
-                      <w:szCs w:val="40"/>
-                      <w:lang w:val="en-US"/>
-                    </w:rPr>
-                  </w:pPr>
-                  <w:r>
-                    <w:rPr>
-                      <w:b/>
-                      <w:sz w:val="40"/>
-                      <w:szCs w:val="40"/>
-                      <w:lang w:val="en-US"/>
-                    </w:rPr>
-                    <w:t>D</w:t>
-                  </w:r>
-                </w:p>
-                <w:p>
-                  <w:pPr>
-                    <w:jc w:val="center"/>
-                    <w:rPr>
-                      <w:b/>
-                      <w:sz w:val="40"/>
-                      <w:szCs w:val="40"/>
-                      <w:lang w:val="en-US"/>
-                    </w:rPr>
-                  </w:pPr>
-                  <w:r>
-                    <w:rPr>
-                      <w:b/>
-                      <w:sz w:val="40"/>
-                      <w:szCs w:val="40"/>
-                      <w:lang w:val="en-US"/>
-                    </w:rPr>
-                    <w:t>L</w:t>
-                  </w:r>
-                </w:p>
-                <w:p>
-                  <w:pPr>
-                    <w:rPr>
-                      <w:lang w:val="en-US"/>
-                    </w:rPr>
-                  </w:pPr>
                 </w:p>
               </w:txbxContent>
             </v:textbox>
@@ -462,7 +444,7 @@
             <v:path arrowok="t" fillok="f" o:connecttype="none"/>
             <o:lock v:ext="edit" shapetype="t"/>
           </v:shapetype>
-          <v:shape id="_x0000_s1069" type="#_x0000_t32" style="position:absolute;margin-left:138pt;margin-top:7.2pt;width:92pt;height:13.45pt;flip:y;z-index:251698176" o:connectortype="straight">
+          <v:shape id="_x0000_s1032" type="#_x0000_t32" style="position:absolute;margin-left:138pt;margin-top:7.2pt;width:92pt;height:13.45pt;flip:y;z-index:251662848" o:connectortype="straight">
             <v:stroke endarrow="block"/>
           </v:shape>
         </w:pict>
@@ -473,7 +455,7 @@
           <w:lang w:eastAsia="el-GR"/>
         </w:rPr>
         <w:pict>
-          <v:shape id="_x0000_s1067" type="#_x0000_t32" style="position:absolute;margin-left:67.5pt;margin-top:7.2pt;width:70.5pt;height:0;flip:x;z-index:251696128" o:connectortype="straight">
+          <v:shape id="_x0000_s1033" type="#_x0000_t32" style="position:absolute;margin-left:67.5pt;margin-top:7.2pt;width:70.5pt;height:0;flip:x;z-index:251660800" o:connectortype="straight">
             <v:stroke endarrow="block"/>
           </v:shape>
         </w:pict>
@@ -486,7 +468,7 @@
           <w:lang w:eastAsia="el-GR"/>
         </w:rPr>
         <w:pict>
-          <v:shape id="_x0000_s1082" type="#_x0000_t32" style="position:absolute;margin-left:269.7pt;margin-top:7.25pt;width:25.05pt;height:30.9pt;z-index:251708416" o:connectortype="straight">
+          <v:shape id="_x0000_s1034" type="#_x0000_t32" style="position:absolute;margin-left:269.7pt;margin-top:7.25pt;width:36.3pt;height:19.9pt;z-index:251670016" o:connectortype="straight">
             <v:stroke endarrow="block"/>
           </v:shape>
         </w:pict>
@@ -497,7 +479,7 @@
           <w:lang w:eastAsia="el-GR"/>
         </w:rPr>
         <w:pict>
-          <v:shape id="_x0000_s1070" type="#_x0000_t32" style="position:absolute;margin-left:138pt;margin-top:7.25pt;width:33.5pt;height:38.9pt;z-index:251699200" o:connectortype="straight">
+          <v:shape id="_x0000_s1035" type="#_x0000_t32" style="position:absolute;margin-left:138pt;margin-top:7.25pt;width:33.5pt;height:38.9pt;z-index:251663872" o:connectortype="straight">
             <v:stroke endarrow="block"/>
           </v:shape>
         </w:pict>
@@ -508,7 +490,7 @@
           <w:lang w:eastAsia="el-GR"/>
         </w:rPr>
         <w:pict>
-          <v:shape id="_x0000_s1068" type="#_x0000_t32" style="position:absolute;margin-left:67.5pt;margin-top:6.9pt;width:70.5pt;height:0;z-index:251697152" o:connectortype="straight">
+          <v:shape id="_x0000_s1036" type="#_x0000_t32" style="position:absolute;margin-left:67.5pt;margin-top:6.9pt;width:70.5pt;height:0;z-index:251661824" o:connectortype="straight">
             <v:stroke endarrow="block"/>
           </v:shape>
         </w:pict>
@@ -519,7 +501,7 @@
           <w:lang w:eastAsia="el-GR"/>
         </w:rPr>
         <w:pict>
-          <v:shape id="_x0000_s1057" type="#_x0000_t202" style="position:absolute;margin-left:67pt;margin-top:6.9pt;width:68pt;height:26.25pt;z-index:251687936;mso-width-relative:margin;mso-height-relative:margin" filled="f" stroked="f">
+          <v:shape id="_x0000_s1037" type="#_x0000_t202" style="position:absolute;margin-left:67pt;margin-top:6.9pt;width:68pt;height:26.25pt;z-index:251656704" filled="f" stroked="f">
             <v:textbox>
               <w:txbxContent>
                 <w:p>
@@ -543,26 +525,33 @@
       <w:r>
         <w:rPr>
           <w:noProof/>
-        </w:rPr>
-        <w:pict>
-          <v:shape id="_x0000_s1042" type="#_x0000_t202" style="position:absolute;margin-left:153.5pt;margin-top:4.05pt;width:166.1pt;height:20.65pt;z-index:251674624;mso-width-percent:400;mso-height-percent:200;mso-width-percent:400;mso-height-percent:200;mso-width-relative:margin;mso-height-relative:margin" filled="f" stroked="f">
-            <v:textbox style="mso-next-textbox:#_x0000_s1042;mso-fit-shape-to-text:t">
-              <w:txbxContent>
-                <w:p>
-                  <w:r>
-                    <w:rPr>
-                      <w:lang w:val="en-US"/>
-                    </w:rPr>
-                    <w:t>Operations</w:t>
-                  </w:r>
-                </w:p>
-              </w:txbxContent>
-            </v:textbox>
-          </v:shape>
-        </w:pict>
-      </w:r>
-    </w:p>
-    <w:p>
+          <w:lang w:eastAsia="el-GR"/>
+        </w:rPr>
+        <w:pict>
+          <v:shapetype id="_x0000_t75" coordsize="21600,21600" o:spt="75" o:preferrelative="t" path="m@4@5l@4@11@9@11@9@5xe" filled="f" stroked="f">
+            <v:stroke joinstyle="miter"/>
+            <v:formulas>
+              <v:f eqn="if lineDrawn pixelLineWidth 0"/>
+              <v:f eqn="sum @0 1 0"/>
+              <v:f eqn="sum 0 0 @1"/>
+              <v:f eqn="prod @2 1 2"/>
+              <v:f eqn="prod @3 21600 pixelWidth"/>
+              <v:f eqn="prod @3 21600 pixelHeight"/>
+              <v:f eqn="sum @0 0 1"/>
+              <v:f eqn="prod @6 1 2"/>
+              <v:f eqn="prod @7 21600 pixelWidth"/>
+              <v:f eqn="sum @8 21600 0"/>
+              <v:f eqn="prod @7 21600 pixelHeight"/>
+              <v:f eqn="sum @10 21600 0"/>
+            </v:formulas>
+            <v:path o:extrusionok="f" gradientshapeok="t" o:connecttype="rect"/>
+            <o:lock v:ext="edit" aspectratio="t"/>
+          </v:shapetype>
+          <v:shape id="3 - Εικόνα" o:spid="_x0000_s1038" type="#_x0000_t75" alt="User.png" style="position:absolute;margin-left:348pt;margin-top:4.7pt;width:57.8pt;height:66.75pt;z-index:251651584;visibility:visible">
+            <v:imagedata r:id="rId4" o:title=""/>
+          </v:shape>
+        </w:pict>
+      </w:r>
       <w:r>
         <w:rPr>
           <w:noProof/>
@@ -572,24 +561,24 @@
           <v:shapetype id="_x0000_t132" coordsize="21600,21600" o:spt="132" path="m10800,qx,3391l,18209qy10800,21600,21600,18209l21600,3391qy10800,xem,3391nfqy10800,6782,21600,3391e">
             <v:path o:extrusionok="f" gradientshapeok="t" o:connecttype="custom" o:connectlocs="10800,6782;10800,0;0,10800;10800,21600;21600,10800" o:connectangles="270,270,180,90,0" textboxrect="0,6782,21600,18209"/>
           </v:shapetype>
-          <v:shape id="_x0000_s1033" type="#_x0000_t132" style="position:absolute;margin-left:283.75pt;margin-top:11.3pt;width:42.75pt;height:77.25pt;z-index:251664384">
-            <v:textbox style="mso-next-textbox:#_x0000_s1033">
+          <v:shape id="_x0000_s1039" type="#_x0000_t132" style="position:absolute;margin-left:283.75pt;margin-top:4.7pt;width:42.75pt;height:63pt;z-index:251650560">
+            <v:textbox style="mso-next-textbox:#_x0000_s1039">
               <w:txbxContent>
                 <w:p>
                   <w:pPr>
                     <w:jc w:val="center"/>
                     <w:rPr>
                       <w:i/>
-                      <w:sz w:val="28"/>
-                      <w:szCs w:val="28"/>
+                      <w:sz w:val="24"/>
+                      <w:szCs w:val="24"/>
                       <w:lang w:val="en-US"/>
                     </w:rPr>
                   </w:pPr>
                   <w:r>
                     <w:rPr>
                       <w:i/>
-                      <w:sz w:val="28"/>
-                      <w:szCs w:val="28"/>
+                      <w:sz w:val="24"/>
+                      <w:szCs w:val="24"/>
                       <w:lang w:val="en-US"/>
                     </w:rPr>
                     <w:t>Test File</w:t>
@@ -600,7 +589,41 @@
           </v:shape>
         </w:pict>
       </w:r>
+      <w:r>
+        <w:rPr>
+          <w:noProof/>
+          <w:lang w:eastAsia="el-GR"/>
+        </w:rPr>
+        <w:pict>
+          <v:shape id="_x0000_s1040" type="#_x0000_t32" style="position:absolute;margin-left:328.75pt;margin-top:39.2pt;width:43.25pt;height:0;z-index:251671040" o:connectortype="straight">
+            <v:stroke dashstyle="dash" startarrow="block" endarrow="block"/>
+          </v:shape>
+        </w:pict>
+      </w:r>
+      <w:r>
+        <w:rPr>
+          <w:noProof/>
+          <w:lang w:eastAsia="el-GR"/>
+        </w:rPr>
+        <w:pict>
+          <v:shape id="_x0000_s1041" type="#_x0000_t202" style="position:absolute;margin-left:153.5pt;margin-top:4.05pt;width:166.1pt;height:139.55pt;z-index:251653632" filled="f" stroked="f">
+            <v:textbox style="mso-next-textbox:#_x0000_s1041;mso-fit-shape-to-text:t">
+              <w:txbxContent>
+                <w:p>
+                  <w:r>
+                    <w:rPr>
+                      <w:lang w:val="en-US"/>
+                    </w:rPr>
+                    <w:t>Operations</w:t>
+                  </w:r>
+                </w:p>
+              </w:txbxContent>
+            </v:textbox>
+          </v:shape>
+        </w:pict>
+      </w:r>
     </w:p>
+    <w:p/>
     <w:p>
       <w:r>
         <w:rPr>
@@ -608,32 +631,11 @@
           <w:lang w:eastAsia="el-GR"/>
         </w:rPr>
         <w:pict>
-          <v:shape id="_x0000_s1030" type="#_x0000_t109" style="position:absolute;margin-left:149.75pt;margin-top:5.85pt;width:51.25pt;height:131pt;z-index:251662336">
-            <v:textbox style="mso-next-textbox:#_x0000_s1030">
+          <v:shape id="_x0000_s1042" type="#_x0000_t109" style="position:absolute;margin-left:149.75pt;margin-top:5.85pt;width:51.25pt;height:89pt;z-index:251648512">
+            <v:textbox style="mso-next-textbox:#_x0000_s1042">
               <w:txbxContent>
                 <w:p>
                   <w:pPr>
-                    <w:jc w:val="center"/>
-                    <w:rPr>
-                      <w:sz w:val="16"/>
-                      <w:szCs w:val="16"/>
-                      <w:lang w:val="en-US"/>
-                    </w:rPr>
-                  </w:pPr>
-                </w:p>
-                <w:p>
-                  <w:pPr>
-                    <w:jc w:val="center"/>
-                    <w:rPr>
-                      <w:sz w:val="16"/>
-                      <w:szCs w:val="16"/>
-                      <w:lang w:val="en-US"/>
-                    </w:rPr>
-                  </w:pPr>
-                </w:p>
-                <w:p>
-                  <w:pPr>
-                    <w:jc w:val="center"/>
                     <w:rPr>
                       <w:sz w:val="16"/>
                       <w:szCs w:val="16"/>
@@ -726,63 +728,13 @@
           <w:noProof/>
           <w:lang w:eastAsia="el-GR"/>
         </w:rPr>
-        <w:drawing>
-          <wp:anchor distT="0" distB="0" distL="114300" distR="114300" simplePos="0" relativeHeight="251665408" behindDoc="0" locked="0" layoutInCell="1" allowOverlap="1">
-            <wp:simplePos x="0" y="0"/>
-            <wp:positionH relativeFrom="column">
-              <wp:posOffset>4419600</wp:posOffset>
-            </wp:positionH>
-            <wp:positionV relativeFrom="paragraph">
-              <wp:posOffset>-3810</wp:posOffset>
-            </wp:positionV>
-            <wp:extent cx="734060" cy="847725"/>
-            <wp:effectExtent l="19050" t="0" r="8890" b="0"/>
-            <wp:wrapNone/>
-            <wp:docPr id="4" name="3 - Εικόνα" descr="User.png"/>
-            <wp:cNvGraphicFramePr>
-              <a:graphicFrameLocks xmlns:a="http://schemas.openxmlformats.org/drawingml/2006/main" noChangeAspect="1"/>
-            </wp:cNvGraphicFramePr>
-            <a:graphic xmlns:a="http://schemas.openxmlformats.org/drawingml/2006/main">
-              <a:graphicData uri="http://schemas.openxmlformats.org/drawingml/2006/picture">
-                <pic:pic xmlns:pic="http://schemas.openxmlformats.org/drawingml/2006/picture">
-                  <pic:nvPicPr>
-                    <pic:cNvPr id="0" name="User.png"/>
-                    <pic:cNvPicPr/>
-                  </pic:nvPicPr>
-                  <pic:blipFill>
-                    <a:blip r:embed="rId4" cstate="print"/>
-                    <a:stretch>
-                      <a:fillRect/>
-                    </a:stretch>
-                  </pic:blipFill>
-                  <pic:spPr>
-                    <a:xfrm>
-                      <a:off x="0" y="0"/>
-                      <a:ext cx="734060" cy="847725"/>
-                    </a:xfrm>
-                    <a:prstGeom prst="rect">
-                      <a:avLst/>
-                    </a:prstGeom>
-                  </pic:spPr>
-                </pic:pic>
-              </a:graphicData>
-            </a:graphic>
-          </wp:anchor>
-        </w:drawing>
-      </w:r>
-      <w:r>
-        <w:rPr>
-          <w:noProof/>
-          <w:lang w:eastAsia="el-GR"/>
-        </w:rPr>
-        <w:pict>
-          <v:shape id="_x0000_s1071" type="#_x0000_t32" style="position:absolute;margin-left:201pt;margin-top:.45pt;width:82.75pt;height:17.25pt;flip:y;z-index:251700224;mso-position-horizontal-relative:text;mso-position-vertical-relative:text" o:connectortype="straight">
+        <w:pict>
+          <v:shape id="_x0000_s1043" type="#_x0000_t32" style="position:absolute;margin-left:201pt;margin-top:.45pt;width:82.75pt;height:17.25pt;flip:y;z-index:251664896" o:connectortype="straight">
             <v:stroke endarrow="block"/>
           </v:shape>
         </w:pict>
       </w:r>
     </w:p>
-    <w:p/>
     <w:p>
       <w:r>
         <w:rPr>
@@ -790,21 +742,8 @@
           <w:lang w:eastAsia="el-GR"/>
         </w:rPr>
         <w:pict>
-          <v:shape id="_x0000_s1083" type="#_x0000_t32" style="position:absolute;margin-left:328.75pt;margin-top:7.35pt;width:43.25pt;height:0;z-index:251709440" o:connectortype="straight">
-            <v:stroke dashstyle="dash" startarrow="block" endarrow="block"/>
-          </v:shape>
-        </w:pict>
-      </w:r>
-    </w:p>
-    <w:p/>
-    <w:p>
-      <w:r>
-        <w:rPr>
-          <w:noProof/>
-        </w:rPr>
-        <w:pict>
-          <v:shape id="_x0000_s1052" type="#_x0000_t202" style="position:absolute;margin-left:201pt;margin-top:10.9pt;width:68.7pt;height:34.05pt;z-index:251683840;mso-height-percent:200;mso-height-percent:200;mso-width-relative:margin;mso-height-relative:margin" filled="f" stroked="f">
-            <v:textbox style="mso-next-textbox:#_x0000_s1052;mso-fit-shape-to-text:t">
+          <v:shape id="_x0000_s1044" type="#_x0000_t202" style="position:absolute;margin-left:201pt;margin-top:7.95pt;width:68.7pt;height:34.05pt;z-index:251654656" filled="f" stroked="f">
+            <v:textbox style="mso-next-textbox:#_x0000_s1044;mso-fit-shape-to-text:t">
               <w:txbxContent>
                 <w:p>
                   <w:pPr>
@@ -842,7 +781,7 @@
           <w:lang w:eastAsia="el-GR"/>
         </w:rPr>
         <w:pict>
-          <v:shape id="_x0000_s1053" type="#_x0000_t32" style="position:absolute;margin-left:304.5pt;margin-top:7.95pt;width:0;height:33.25pt;z-index:251684864" o:connectortype="straight">
+          <v:shape id="_x0000_s1045" type="#_x0000_t32" style="position:absolute;margin-left:304.5pt;margin-top:5pt;width:0;height:33.25pt;z-index:251655680" o:connectortype="straight">
             <v:stroke endarrow="block"/>
           </v:shape>
         </w:pict>
@@ -850,9 +789,63 @@
       <w:r>
         <w:rPr>
           <w:noProof/>
-        </w:rPr>
-        <w:pict>
-          <v:shape id="_x0000_s1060" type="#_x0000_t202" style="position:absolute;margin-left:67.25pt;margin-top:10.9pt;width:67.75pt;height:34.05pt;z-index:251693056;mso-height-percent:200;mso-height-percent:200;mso-width-relative:margin;mso-height-relative:margin" filled="f" stroked="f">
+          <w:lang w:eastAsia="el-GR"/>
+        </w:rPr>
+        <w:pict>
+          <v:shape id="_x0000_s1046" type="#_x0000_t32" style="position:absolute;margin-left:201pt;margin-top:42.35pt;width:66.45pt;height:0;flip:x;z-index:251665920" o:connectortype="straight">
+            <v:stroke endarrow="block"/>
+          </v:shape>
+        </w:pict>
+      </w:r>
+      <w:r>
+        <w:rPr>
+          <w:noProof/>
+          <w:lang w:eastAsia="el-GR"/>
+        </w:rPr>
+        <w:pict>
+          <v:shape id="_x0000_s1047" type="#_x0000_t109" style="position:absolute;margin-left:267.45pt;margin-top:38.25pt;width:73.5pt;height:28.5pt;z-index:251649536">
+            <v:textbox style="mso-next-textbox:#_x0000_s1047">
+              <w:txbxContent>
+                <w:p>
+                  <w:pPr>
+                    <w:jc w:val="center"/>
+                    <w:rPr>
+                      <w:sz w:val="28"/>
+                      <w:szCs w:val="28"/>
+                      <w:lang w:val="en-US"/>
+                    </w:rPr>
+                  </w:pPr>
+                  <w:r>
+                    <w:rPr>
+                      <w:sz w:val="28"/>
+                      <w:szCs w:val="28"/>
+                    </w:rPr>
+                    <w:t>PropEr</w:t>
+                  </w:r>
+                </w:p>
+              </w:txbxContent>
+            </v:textbox>
+          </v:shape>
+        </w:pict>
+      </w:r>
+      <w:r>
+        <w:rPr>
+          <w:noProof/>
+          <w:lang w:eastAsia="el-GR"/>
+        </w:rPr>
+        <w:pict>
+          <v:shape id="_x0000_s1048" type="#_x0000_t32" style="position:absolute;margin-left:201pt;margin-top:53.75pt;width:66.45pt;height:0;z-index:251668992" o:connectortype="straight">
+            <v:stroke endarrow="block"/>
+          </v:shape>
+        </w:pict>
+      </w:r>
+      <w:r>
+        <w:rPr>
+          <w:noProof/>
+          <w:lang w:eastAsia="el-GR"/>
+        </w:rPr>
+        <w:pict>
+          <v:shape id="_x0000_s1049" type="#_x0000_t202" style="position:absolute;margin-left:67.25pt;margin-top:10.8pt;width:67.75pt;height:34.05pt;z-index:251658752" filled="f" stroked="f">
             <v:textbox style="mso-fit-shape-to-text:t">
               <w:txbxContent>
                 <w:p>
@@ -881,64 +874,32 @@
           <w:lang w:eastAsia="el-GR"/>
         </w:rPr>
         <w:pict>
-          <v:shape id="_x0000_s1076" type="#_x0000_t32" style="position:absolute;margin-left:67.5pt;margin-top:5.05pt;width:82.25pt;height:0;flip:x;z-index:251704320" o:connectortype="straight">
-            <v:stroke endarrow="block"/>
-          </v:shape>
-        </w:pict>
-      </w:r>
-      <w:r>
-        <w:rPr>
-          <w:noProof/>
-          <w:lang w:eastAsia="el-GR"/>
-        </w:rPr>
-        <w:pict>
-          <v:shape id="_x0000_s1075" type="#_x0000_t32" style="position:absolute;margin-left:201pt;margin-top:5.05pt;width:66.45pt;height:0;flip:x;z-index:251703296" o:connectortype="straight">
-            <v:stroke endarrow="block"/>
-          </v:shape>
-        </w:pict>
-      </w:r>
-      <w:r>
-        <w:rPr>
-          <w:noProof/>
-          <w:lang w:eastAsia="el-GR"/>
-        </w:rPr>
-        <w:pict>
-          <v:shape id="_x0000_s1032" type="#_x0000_t109" style="position:absolute;margin-left:267.45pt;margin-top:.95pt;width:73.5pt;height:28.5pt;z-index:251663360">
-            <v:textbox style="mso-next-textbox:#_x0000_s1032">
+          <v:shape id="_x0000_s1050" type="#_x0000_t202" style="position:absolute;margin-left:1in;margin-top:9.7pt;width:67.75pt;height:20.65pt;z-index:251659776" filled="f" stroked="f">
+            <v:textbox style="mso-fit-shape-to-text:t">
               <w:txbxContent>
                 <w:p>
                   <w:pPr>
                     <w:jc w:val="center"/>
-                    <w:rPr>
-                      <w:sz w:val="28"/>
-                      <w:szCs w:val="28"/>
-                      <w:lang w:val="en-US"/>
-                    </w:rPr>
-                  </w:pPr>
-                  <w:proofErr w:type="spellStart"/>
-                  <w:r>
-                    <w:rPr>
-                      <w:sz w:val="28"/>
-                      <w:szCs w:val="28"/>
-                    </w:rPr>
-                    <w:t>PropEr</w:t>
-                  </w:r>
-                  <w:proofErr w:type="spellEnd"/>
+                  </w:pPr>
+                  <w:r>
+                    <w:rPr>
+                      <w:lang w:val="en-US"/>
+                    </w:rPr>
+                    <w:t>response(s)</w:t>
+                  </w:r>
                 </w:p>
               </w:txbxContent>
             </v:textbox>
           </v:shape>
         </w:pict>
       </w:r>
-    </w:p>
-    <w:p>
-      <w:r>
-        <w:rPr>
-          <w:noProof/>
-          <w:lang w:eastAsia="el-GR"/>
-        </w:rPr>
-        <w:pict>
-          <v:shape id="_x0000_s1078" type="#_x0000_t32" style="position:absolute;margin-left:201pt;margin-top:3pt;width:66.45pt;height:0;z-index:251706368" o:connectortype="straight">
+      <w:r>
+        <w:rPr>
+          <w:noProof/>
+          <w:lang w:eastAsia="el-GR"/>
+        </w:rPr>
+        <w:pict>
+          <v:shape id="_x0000_s1051" type="#_x0000_t32" style="position:absolute;margin-left:67.5pt;margin-top:4.9pt;width:82.25pt;height:0;flip:x;z-index:251666944" o:connectortype="straight">
             <v:stroke endarrow="block"/>
           </v:shape>
         </w:pict>
@@ -949,40 +910,20 @@
           <w:lang w:eastAsia="el-GR"/>
         </w:rPr>
         <w:pict>
-          <v:shape id="_x0000_s1077" type="#_x0000_t32" style="position:absolute;margin-left:67.95pt;margin-top:3pt;width:83.3pt;height:0;z-index:251705344" o:connectortype="straight">
+          <v:shape id="_x0000_s1052" type="#_x0000_t32" style="position:absolute;margin-left:67.95pt;margin-top:16.3pt;width:83.3pt;height:0;z-index:251667968" o:connectortype="straight">
             <v:stroke endarrow="block"/>
-          </v:shape>
-        </w:pict>
-      </w:r>
-      <w:r>
-        <w:rPr>
-          <w:noProof/>
-        </w:rPr>
-        <w:pict>
-          <v:shape id="_x0000_s1061" type="#_x0000_t202" style="position:absolute;margin-left:67.25pt;margin-top:2.75pt;width:67.75pt;height:20.65pt;z-index:251695104;mso-height-percent:200;mso-height-percent:200;mso-width-relative:margin;mso-height-relative:margin" filled="f" stroked="f">
-            <v:textbox style="mso-fit-shape-to-text:t">
-              <w:txbxContent>
-                <w:p>
-                  <w:pPr>
-                    <w:jc w:val="center"/>
-                  </w:pPr>
-                  <w:proofErr w:type="gramStart"/>
-                  <w:r>
-                    <w:rPr>
-                      <w:lang w:val="en-US"/>
-                    </w:rPr>
-                    <w:t>response(s)</w:t>
-                  </w:r>
-                  <w:proofErr w:type="gramEnd"/>
-                </w:p>
-              </w:txbxContent>
-            </v:textbox>
           </v:shape>
         </w:pict>
       </w:r>
     </w:p>
     <w:p/>
-    <w:p/>
+    <w:p>
+      <w:pPr>
+        <w:rPr>
+          <w:lang w:val="en-US"/>
+        </w:rPr>
+      </w:pPr>
+    </w:p>
     <w:p/>
     <w:p/>
     <w:p/>
@@ -1009,41 +950,41 @@
   <w:docDefaults>
     <w:rPrDefault>
       <w:rPr>
-        <w:rFonts w:asciiTheme="minorHAnsi" w:eastAsiaTheme="minorHAnsi" w:hAnsiTheme="minorHAnsi" w:cstheme="minorBidi"/>
+        <w:rFonts w:ascii="Calibri" w:eastAsia="Calibri" w:hAnsi="Calibri" w:cs="Times New Roman"/>
         <w:sz w:val="22"/>
         <w:szCs w:val="22"/>
-        <w:lang w:val="el-GR" w:eastAsia="en-US" w:bidi="ar-SA"/>
+        <w:lang w:val="el-GR" w:eastAsia="el-GR" w:bidi="ar-SA"/>
       </w:rPr>
     </w:rPrDefault>
     <w:pPrDefault/>
   </w:docDefaults>
   <w:latentStyles w:defLockedState="0" w:defUIPriority="99" w:defSemiHidden="1" w:defUnhideWhenUsed="1" w:defQFormat="0" w:count="267">
-    <w:lsdException w:name="Normal" w:semiHidden="0" w:uiPriority="0" w:unhideWhenUsed="0" w:qFormat="1"/>
-    <w:lsdException w:name="heading 1" w:semiHidden="0" w:uiPriority="9" w:unhideWhenUsed="0" w:qFormat="1"/>
-    <w:lsdException w:name="heading 2" w:uiPriority="9" w:qFormat="1"/>
-    <w:lsdException w:name="heading 3" w:uiPriority="9" w:qFormat="1"/>
-    <w:lsdException w:name="heading 4" w:uiPriority="9" w:qFormat="1"/>
-    <w:lsdException w:name="heading 5" w:uiPriority="9" w:qFormat="1"/>
-    <w:lsdException w:name="heading 6" w:uiPriority="9" w:qFormat="1"/>
-    <w:lsdException w:name="heading 7" w:uiPriority="9" w:qFormat="1"/>
-    <w:lsdException w:name="heading 8" w:uiPriority="9" w:qFormat="1"/>
-    <w:lsdException w:name="heading 9" w:uiPriority="9" w:qFormat="1"/>
-    <w:lsdException w:name="toc 1" w:uiPriority="39"/>
-    <w:lsdException w:name="toc 2" w:uiPriority="39"/>
-    <w:lsdException w:name="toc 3" w:uiPriority="39"/>
-    <w:lsdException w:name="toc 4" w:uiPriority="39"/>
-    <w:lsdException w:name="toc 5" w:uiPriority="39"/>
-    <w:lsdException w:name="toc 6" w:uiPriority="39"/>
-    <w:lsdException w:name="toc 7" w:uiPriority="39"/>
-    <w:lsdException w:name="toc 8" w:uiPriority="39"/>
-    <w:lsdException w:name="toc 9" w:uiPriority="39"/>
-    <w:lsdException w:name="caption" w:uiPriority="35" w:qFormat="1"/>
-    <w:lsdException w:name="Title" w:semiHidden="0" w:uiPriority="10" w:unhideWhenUsed="0" w:qFormat="1"/>
-    <w:lsdException w:name="Default Paragraph Font" w:uiPriority="1"/>
-    <w:lsdException w:name="Subtitle" w:semiHidden="0" w:uiPriority="11" w:unhideWhenUsed="0" w:qFormat="1"/>
-    <w:lsdException w:name="Strong" w:semiHidden="0" w:uiPriority="22" w:unhideWhenUsed="0" w:qFormat="1"/>
-    <w:lsdException w:name="Emphasis" w:semiHidden="0" w:uiPriority="20" w:unhideWhenUsed="0" w:qFormat="1"/>
-    <w:lsdException w:name="Table Grid" w:semiHidden="0" w:uiPriority="59" w:unhideWhenUsed="0"/>
+    <w:lsdException w:name="Normal" w:locked="1" w:semiHidden="0" w:uiPriority="0" w:unhideWhenUsed="0" w:qFormat="1"/>
+    <w:lsdException w:name="heading 1" w:locked="1" w:semiHidden="0" w:uiPriority="0" w:unhideWhenUsed="0" w:qFormat="1"/>
+    <w:lsdException w:name="heading 2" w:locked="1" w:uiPriority="0" w:qFormat="1"/>
+    <w:lsdException w:name="heading 3" w:locked="1" w:uiPriority="0" w:qFormat="1"/>
+    <w:lsdException w:name="heading 4" w:locked="1" w:uiPriority="0" w:qFormat="1"/>
+    <w:lsdException w:name="heading 5" w:locked="1" w:uiPriority="0" w:qFormat="1"/>
+    <w:lsdException w:name="heading 6" w:locked="1" w:uiPriority="0" w:qFormat="1"/>
+    <w:lsdException w:name="heading 7" w:locked="1" w:uiPriority="0" w:qFormat="1"/>
+    <w:lsdException w:name="heading 8" w:locked="1" w:uiPriority="0" w:qFormat="1"/>
+    <w:lsdException w:name="heading 9" w:locked="1" w:uiPriority="0" w:qFormat="1"/>
+    <w:lsdException w:name="toc 1" w:locked="1" w:semiHidden="0" w:uiPriority="0" w:unhideWhenUsed="0"/>
+    <w:lsdException w:name="toc 2" w:locked="1" w:semiHidden="0" w:uiPriority="0" w:unhideWhenUsed="0"/>
+    <w:lsdException w:name="toc 3" w:locked="1" w:semiHidden="0" w:uiPriority="0" w:unhideWhenUsed="0"/>
+    <w:lsdException w:name="toc 4" w:locked="1" w:semiHidden="0" w:uiPriority="0" w:unhideWhenUsed="0"/>
+    <w:lsdException w:name="toc 5" w:locked="1" w:semiHidden="0" w:uiPriority="0" w:unhideWhenUsed="0"/>
+    <w:lsdException w:name="toc 6" w:locked="1" w:semiHidden="0" w:uiPriority="0" w:unhideWhenUsed="0"/>
+    <w:lsdException w:name="toc 7" w:locked="1" w:semiHidden="0" w:uiPriority="0" w:unhideWhenUsed="0"/>
+    <w:lsdException w:name="toc 8" w:locked="1" w:semiHidden="0" w:uiPriority="0" w:unhideWhenUsed="0"/>
+    <w:lsdException w:name="toc 9" w:locked="1" w:semiHidden="0" w:uiPriority="0" w:unhideWhenUsed="0"/>
+    <w:lsdException w:name="caption" w:locked="1" w:uiPriority="0" w:qFormat="1"/>
+    <w:lsdException w:name="Title" w:locked="1" w:semiHidden="0" w:uiPriority="0" w:unhideWhenUsed="0" w:qFormat="1"/>
+    <w:lsdException w:name="Default Paragraph Font" w:locked="1" w:semiHidden="0" w:uiPriority="0" w:unhideWhenUsed="0"/>
+    <w:lsdException w:name="Subtitle" w:locked="1" w:semiHidden="0" w:uiPriority="0" w:unhideWhenUsed="0" w:qFormat="1"/>
+    <w:lsdException w:name="Strong" w:locked="1" w:semiHidden="0" w:uiPriority="0" w:unhideWhenUsed="0" w:qFormat="1"/>
+    <w:lsdException w:name="Emphasis" w:locked="1" w:semiHidden="0" w:uiPriority="0" w:unhideWhenUsed="0" w:qFormat="1"/>
+    <w:lsdException w:name="Table Grid" w:locked="1" w:semiHidden="0" w:uiPriority="0" w:unhideWhenUsed="0"/>
     <w:lsdException w:name="Placeholder Text" w:unhideWhenUsed="0"/>
     <w:lsdException w:name="No Spacing" w:semiHidden="0" w:uiPriority="1" w:unhideWhenUsed="0" w:qFormat="1"/>
     <w:lsdException w:name="Light Shading" w:semiHidden="0" w:uiPriority="60" w:unhideWhenUsed="0"/>
@@ -1156,18 +1097,20 @@
     <w:lsdException w:name="Bibliography" w:uiPriority="37"/>
     <w:lsdException w:name="TOC Heading" w:uiPriority="39" w:qFormat="1"/>
   </w:latentStyles>
-  <w:style w:type="paragraph" w:default="1" w:styleId="a">
+  <w:style w:type="paragraph" w:default="1" w:styleId="Normal">
     <w:name w:val="Normal"/>
     <w:qFormat/>
     <w:rsid w:val="00015AF2"/>
+    <w:rPr>
+      <w:lang w:eastAsia="en-US"/>
+    </w:rPr>
   </w:style>
-  <w:style w:type="character" w:default="1" w:styleId="a0">
+  <w:style w:type="character" w:default="1" w:styleId="DefaultParagraphFont">
     <w:name w:val="Default Paragraph Font"/>
-    <w:uiPriority w:val="1"/>
+    <w:uiPriority w:val="99"/>
     <w:semiHidden/>
-    <w:unhideWhenUsed/>
   </w:style>
-  <w:style w:type="table" w:default="1" w:styleId="a1">
+  <w:style w:type="table" w:default="1" w:styleId="TableNormal">
     <w:name w:val="Normal Table"/>
     <w:uiPriority w:val="99"/>
     <w:semiHidden/>
@@ -1183,19 +1126,18 @@
       </w:tblCellMar>
     </w:tblPr>
   </w:style>
-  <w:style w:type="numbering" w:default="1" w:styleId="a2">
+  <w:style w:type="numbering" w:default="1" w:styleId="NoList">
     <w:name w:val="No List"/>
     <w:uiPriority w:val="99"/>
     <w:semiHidden/>
     <w:unhideWhenUsed/>
   </w:style>
-  <w:style w:type="paragraph" w:styleId="a3">
+  <w:style w:type="paragraph" w:styleId="BalloonText">
     <w:name w:val="Balloon Text"/>
-    <w:basedOn w:val="a"/>
-    <w:link w:val="Char"/>
+    <w:basedOn w:val="Normal"/>
+    <w:link w:val="BalloonTextChar"/>
     <w:uiPriority w:val="99"/>
     <w:semiHidden/>
-    <w:unhideWhenUsed/>
     <w:rsid w:val="00E64962"/>
     <w:rPr>
       <w:rFonts w:ascii="Tahoma" w:hAnsi="Tahoma" w:cs="Tahoma"/>
@@ -1203,12 +1145,13 @@
       <w:szCs w:val="16"/>
     </w:rPr>
   </w:style>
-  <w:style w:type="character" w:customStyle="1" w:styleId="Char">
-    <w:name w:val="Κείμενο πλαισίου Char"/>
-    <w:basedOn w:val="a0"/>
-    <w:link w:val="a3"/>
+  <w:style w:type="character" w:customStyle="1" w:styleId="BalloonTextChar">
+    <w:name w:val="Balloon Text Char"/>
+    <w:basedOn w:val="DefaultParagraphFont"/>
+    <w:link w:val="BalloonText"/>
     <w:uiPriority w:val="99"/>
     <w:semiHidden/>
+    <w:locked/>
     <w:rsid w:val="00E64962"/>
     <w:rPr>
       <w:rFonts w:ascii="Tahoma" w:hAnsi="Tahoma" w:cs="Tahoma"/>
@@ -1220,7 +1163,7 @@
 </file>
 
 <file path=word/theme/theme1.xml><?xml version="1.0" encoding="utf-8"?>
-<a:theme xmlns:a="http://schemas.openxmlformats.org/drawingml/2006/main" name="Θέμα του Office">
+<a:theme xmlns:a="http://schemas.openxmlformats.org/drawingml/2006/main" name="Office Theme">
   <a:themeElements>
     <a:clrScheme name="Office">
       <a:dk1>

</xml_diff>